<commit_message>
added some new things'
</commit_message>
<xml_diff>
--- a/MICROPROCESSOR & EMBEDDED SYSTEM/FINAL/LAB REPORTS/LAB 10/MICRO_LAB_REPORT_10_GROUP_04.docx
+++ b/MICROPROCESSOR & EMBEDDED SYSTEM/FINAL/LAB REPORTS/LAB 10/MICRO_LAB_REPORT_10_GROUP_04.docx
@@ -2,6 +2,11 @@
 <file path=word/document.xml><?xml version="1.0" encoding="utf-8"?>
 <w:document xmlns:wpc="http://schemas.microsoft.com/office/word/2010/wordprocessingCanvas" xmlns:cx="http://schemas.microsoft.com/office/drawing/2014/chartex" xmlns:cx1="http://schemas.microsoft.com/office/drawing/2015/9/8/chartex" xmlns:cx2="http://schemas.microsoft.com/office/drawing/2015/10/21/chartex" xmlns:cx3="http://schemas.microsoft.com/office/drawing/2016/5/9/chartex" xmlns:cx4="http://schemas.microsoft.com/office/drawing/2016/5/10/chartex" xmlns:cx5="http://schemas.microsoft.com/office/drawing/2016/5/11/chartex" xmlns:cx6="http://schemas.microsoft.com/office/drawing/2016/5/12/chartex" xmlns:cx7="http://schemas.microsoft.com/office/drawing/2016/5/13/chartex" xmlns:cx8="http://schemas.microsoft.com/office/drawing/2016/5/14/chartex" xmlns:mc="http://schemas.openxmlformats.org/markup-compatibility/2006" xmlns:aink="http://schemas.microsoft.com/office/drawing/2016/ink" xmlns:am3d="http://schemas.microsoft.com/office/drawing/2017/model3d" xmlns:o="urn:schemas-microsoft-com:office:office" xmlns:oel="http://schemas.microsoft.com/office/2019/extlst" xmlns:r="http://schemas.openxmlformats.org/officeDocument/2006/relationships" xmlns:m="http://schemas.openxmlformats.org/officeDocument/2006/math" xmlns:v="urn:schemas-microsoft-com:vml" xmlns:wp14="http://schemas.microsoft.com/office/word/2010/wordprocessingDrawing" xmlns:wp="http://schemas.openxmlformats.org/drawingml/2006/wordprocessingDrawing" xmlns:w10="urn:schemas-microsoft-com:office:word" xmlns:w="http://schemas.openxmlformats.org/wordprocessingml/2006/main" xmlns:w14="http://schemas.microsoft.com/office/word/2010/wordml" xmlns:w15="http://schemas.microsoft.com/office/word/2012/wordml" xmlns:w16cex="http://schemas.microsoft.com/office/word/2018/wordml/cex" xmlns:w16cid="http://schemas.microsoft.com/office/word/2016/wordml/cid" xmlns:w16="http://schemas.microsoft.com/office/word/2018/wordml" xmlns:w16du="http://schemas.microsoft.com/office/word/2023/wordml/word16du" xmlns:w16sdtdh="http://schemas.microsoft.com/office/word/2020/wordml/sdtdatahash" xmlns:w16se="http://schemas.microsoft.com/office/word/2015/wordml/symex" xmlns:wpg="http://schemas.microsoft.com/office/word/2010/wordprocessingGroup" xmlns:wpi="http://schemas.microsoft.com/office/word/2010/wordprocessingInk" xmlns:wne="http://schemas.microsoft.com/office/word/2006/wordml" xmlns:wps="http://schemas.microsoft.com/office/word/2010/wordprocessingShape" mc:Ignorable="w14 w15 w16se w16cid w16 w16cex w16sdtdh w16du wp14">
   <w:body>
+    <w:p>
+      <w:pPr>
+        <w:spacing w:after="0"/>
+      </w:pPr>
+    </w:p>
     <w:p>
       <w:pPr>
         <w:spacing w:after="0"/>
@@ -117,7 +122,6 @@
         <w:t xml:space="preserve">Make an LED blink using the Raspberry Pi and its </w:t>
       </w:r>
       <w:proofErr w:type="spellStart"/>
-      <w:proofErr w:type="gramStart"/>
       <w:r>
         <w:rPr>
           <w:rFonts w:ascii="Times New Roman" w:eastAsia="Times New Roman" w:hAnsi="Times New Roman" w:cs="Times New Roman"/>
@@ -126,7 +130,6 @@
         <w:t>time.sleep</w:t>
       </w:r>
       <w:proofErr w:type="spellEnd"/>
-      <w:proofErr w:type="gramEnd"/>
       <w:r>
         <w:rPr>
           <w:rFonts w:ascii="Times New Roman" w:eastAsia="Times New Roman" w:hAnsi="Times New Roman" w:cs="Times New Roman"/>
@@ -949,23 +952,7 @@
           <w:rFonts w:ascii="Times New Roman" w:eastAsia="Times New Roman" w:hAnsi="Times New Roman" w:cs="Times New Roman"/>
           <w:sz w:val="24"/>
         </w:rPr>
-        <w:t xml:space="preserve">Activated Raspberry </w:t>
-      </w:r>
-      <w:proofErr w:type="gramStart"/>
-      <w:r>
-        <w:rPr>
-          <w:rFonts w:ascii="Times New Roman" w:eastAsia="Times New Roman" w:hAnsi="Times New Roman" w:cs="Times New Roman"/>
-          <w:sz w:val="24"/>
-        </w:rPr>
-        <w:t>pi</w:t>
-      </w:r>
-      <w:proofErr w:type="gramEnd"/>
-      <w:r>
-        <w:rPr>
-          <w:rFonts w:ascii="Times New Roman" w:eastAsia="Times New Roman" w:hAnsi="Times New Roman" w:cs="Times New Roman"/>
-          <w:sz w:val="24"/>
-        </w:rPr>
-        <w:t xml:space="preserve">.  </w:t>
+        <w:t xml:space="preserve">Activated Raspberry pi.  </w:t>
       </w:r>
     </w:p>
     <w:p>
@@ -1016,23 +1003,7 @@
           <w:rFonts w:ascii="Times New Roman" w:eastAsia="Times New Roman" w:hAnsi="Times New Roman" w:cs="Times New Roman"/>
           <w:sz w:val="24"/>
         </w:rPr>
-        <w:t xml:space="preserve">Resistor (220 </w:t>
-      </w:r>
-      <w:proofErr w:type="gramStart"/>
-      <w:r>
-        <w:rPr>
-          <w:rFonts w:ascii="Times New Roman" w:eastAsia="Times New Roman" w:hAnsi="Times New Roman" w:cs="Times New Roman"/>
-          <w:sz w:val="24"/>
-        </w:rPr>
-        <w:t>ohms)  5</w:t>
-      </w:r>
-      <w:proofErr w:type="gramEnd"/>
-      <w:r>
-        <w:rPr>
-          <w:rFonts w:ascii="Times New Roman" w:eastAsia="Times New Roman" w:hAnsi="Times New Roman" w:cs="Times New Roman"/>
-          <w:sz w:val="24"/>
-        </w:rPr>
-        <w:t xml:space="preserve">) Breadboard  </w:t>
+        <w:t xml:space="preserve">Resistor (220 ohms)  5) Breadboard  </w:t>
       </w:r>
     </w:p>
     <w:p>
@@ -1042,6 +1013,10 @@
         </w:tabs>
         <w:spacing w:after="6" w:line="249" w:lineRule="auto"/>
         <w:ind w:left="-15"/>
+        <w:rPr>
+          <w:rFonts w:ascii="Times New Roman" w:eastAsia="Times New Roman" w:hAnsi="Times New Roman" w:cs="Times New Roman"/>
+          <w:sz w:val="24"/>
+        </w:rPr>
       </w:pPr>
       <w:r>
         <w:rPr>
@@ -1050,6 +1025,15 @@
         </w:rPr>
         <w:t xml:space="preserve">6) Jumper Wires. </w:t>
       </w:r>
+    </w:p>
+    <w:p>
+      <w:pPr>
+        <w:tabs>
+          <w:tab w:val="center" w:pos="5772"/>
+        </w:tabs>
+        <w:spacing w:after="6" w:line="249" w:lineRule="auto"/>
+        <w:ind w:left="-15"/>
+      </w:pPr>
       <w:r>
         <w:rPr>
           <w:rFonts w:ascii="Times New Roman" w:eastAsia="Times New Roman" w:hAnsi="Times New Roman" w:cs="Times New Roman"/>
@@ -1067,14 +1051,6 @@
         <w:rPr>
           <w:rFonts w:ascii="Times New Roman" w:eastAsia="Times New Roman" w:hAnsi="Times New Roman" w:cs="Times New Roman"/>
           <w:b/>
-          <w:sz w:val="23"/>
-        </w:rPr>
-        <w:t xml:space="preserve"> </w:t>
-      </w:r>
-      <w:r>
-        <w:rPr>
-          <w:rFonts w:ascii="Times New Roman" w:eastAsia="Times New Roman" w:hAnsi="Times New Roman" w:cs="Times New Roman"/>
-          <w:b/>
           <w:sz w:val="28"/>
         </w:rPr>
         <w:t xml:space="preserve">Circuit Diagram: </w:t>
@@ -1082,17 +1058,39 @@
     </w:p>
     <w:p>
       <w:pPr>
-        <w:spacing w:after="200"/>
-        <w:ind w:left="1564"/>
+        <w:spacing w:after="105"/>
+        <w:ind w:left="1280" w:hanging="10"/>
+        <w:rPr>
+          <w:rFonts w:ascii="Times New Roman" w:eastAsia="Times New Roman" w:hAnsi="Times New Roman" w:cs="Times New Roman"/>
+          <w:sz w:val="20"/>
+        </w:rPr>
+      </w:pPr>
+    </w:p>
+    <w:p>
+      <w:pPr>
+        <w:spacing w:after="105"/>
+        <w:ind w:left="1280" w:hanging="10"/>
+        <w:rPr>
+          <w:rFonts w:ascii="Times New Roman" w:eastAsia="Times New Roman" w:hAnsi="Times New Roman" w:cs="Times New Roman"/>
+          <w:sz w:val="20"/>
+        </w:rPr>
       </w:pPr>
       <w:r>
         <w:rPr>
           <w:noProof/>
         </w:rPr>
         <w:drawing>
-          <wp:inline distT="0" distB="0" distL="0" distR="0" wp14:anchorId="36C93D61" wp14:editId="614477D8">
-            <wp:extent cx="3855720" cy="2148840"/>
+          <wp:anchor distT="0" distB="0" distL="114300" distR="114300" simplePos="0" relativeHeight="251665408" behindDoc="0" locked="0" layoutInCell="1" allowOverlap="1" wp14:anchorId="36C93D61" wp14:editId="66517188">
+            <wp:simplePos x="0" y="0"/>
+            <wp:positionH relativeFrom="column">
+              <wp:posOffset>991235</wp:posOffset>
+            </wp:positionH>
+            <wp:positionV relativeFrom="paragraph">
+              <wp:posOffset>24130</wp:posOffset>
+            </wp:positionV>
+            <wp:extent cx="2995930" cy="1456690"/>
             <wp:effectExtent l="0" t="0" r="0" b="0"/>
+            <wp:wrapSquare wrapText="bothSides"/>
             <wp:docPr id="444" name="Picture 444"/>
             <wp:cNvGraphicFramePr/>
             <a:graphic xmlns:a="http://schemas.openxmlformats.org/drawingml/2006/main">
@@ -1103,7 +1101,13 @@
                     <pic:cNvPicPr/>
                   </pic:nvPicPr>
                   <pic:blipFill>
-                    <a:blip r:embed="rId11"/>
+                    <a:blip r:embed="rId11">
+                      <a:extLst>
+                        <a:ext uri="{28A0092B-C50C-407E-A947-70E740481C1C}">
+                          <a14:useLocalDpi xmlns:a14="http://schemas.microsoft.com/office/drawing/2010/main" val="0"/>
+                        </a:ext>
+                      </a:extLst>
+                    </a:blip>
                     <a:stretch>
                       <a:fillRect/>
                     </a:stretch>
@@ -1111,7 +1115,7 @@
                   <pic:spPr>
                     <a:xfrm>
                       <a:off x="0" y="0"/>
-                      <a:ext cx="3855720" cy="2148840"/>
+                      <a:ext cx="2995930" cy="1456690"/>
                     </a:xfrm>
                     <a:prstGeom prst="rect">
                       <a:avLst/>
@@ -1120,9 +1124,75 @@
                 </pic:pic>
               </a:graphicData>
             </a:graphic>
-          </wp:inline>
+            <wp14:sizeRelH relativeFrom="page">
+              <wp14:pctWidth>0</wp14:pctWidth>
+            </wp14:sizeRelH>
+            <wp14:sizeRelV relativeFrom="page">
+              <wp14:pctHeight>0</wp14:pctHeight>
+            </wp14:sizeRelV>
+          </wp:anchor>
         </w:drawing>
       </w:r>
+    </w:p>
+    <w:p>
+      <w:pPr>
+        <w:spacing w:after="105"/>
+        <w:ind w:left="1280" w:hanging="10"/>
+        <w:rPr>
+          <w:rFonts w:ascii="Times New Roman" w:eastAsia="Times New Roman" w:hAnsi="Times New Roman" w:cs="Times New Roman"/>
+          <w:sz w:val="20"/>
+        </w:rPr>
+      </w:pPr>
+    </w:p>
+    <w:p>
+      <w:pPr>
+        <w:spacing w:after="105"/>
+        <w:ind w:left="1280" w:hanging="10"/>
+        <w:rPr>
+          <w:rFonts w:ascii="Times New Roman" w:eastAsia="Times New Roman" w:hAnsi="Times New Roman" w:cs="Times New Roman"/>
+          <w:sz w:val="20"/>
+        </w:rPr>
+      </w:pPr>
+    </w:p>
+    <w:p>
+      <w:pPr>
+        <w:spacing w:after="105"/>
+        <w:ind w:left="1280" w:hanging="10"/>
+        <w:rPr>
+          <w:rFonts w:ascii="Times New Roman" w:eastAsia="Times New Roman" w:hAnsi="Times New Roman" w:cs="Times New Roman"/>
+          <w:sz w:val="20"/>
+        </w:rPr>
+      </w:pPr>
+    </w:p>
+    <w:p>
+      <w:pPr>
+        <w:spacing w:after="105"/>
+        <w:ind w:left="1280" w:hanging="10"/>
+        <w:rPr>
+          <w:rFonts w:ascii="Times New Roman" w:eastAsia="Times New Roman" w:hAnsi="Times New Roman" w:cs="Times New Roman"/>
+          <w:sz w:val="20"/>
+        </w:rPr>
+      </w:pPr>
+    </w:p>
+    <w:p>
+      <w:pPr>
+        <w:spacing w:after="105"/>
+        <w:ind w:left="1280" w:hanging="10"/>
+        <w:rPr>
+          <w:rFonts w:ascii="Times New Roman" w:eastAsia="Times New Roman" w:hAnsi="Times New Roman" w:cs="Times New Roman"/>
+          <w:sz w:val="20"/>
+        </w:rPr>
+      </w:pPr>
+    </w:p>
+    <w:p>
+      <w:pPr>
+        <w:spacing w:after="105"/>
+        <w:ind w:left="1280" w:hanging="10"/>
+        <w:rPr>
+          <w:rFonts w:ascii="Times New Roman" w:eastAsia="Times New Roman" w:hAnsi="Times New Roman" w:cs="Times New Roman"/>
+          <w:sz w:val="20"/>
+        </w:rPr>
+      </w:pPr>
     </w:p>
     <w:p>
       <w:pPr>
@@ -1288,115 +1358,7 @@
           <w:sz w:val="24"/>
           <w:szCs w:val="32"/>
         </w:rPr>
-        <w:t xml:space="preserve">To complete the </w:t>
-      </w:r>
-      <w:proofErr w:type="gramStart"/>
-      <w:r>
-        <w:rPr>
-          <w:rFonts w:ascii="Times New Roman" w:eastAsia="Times New Roman" w:hAnsi="Times New Roman" w:cs="Times New Roman"/>
-          <w:sz w:val="24"/>
-          <w:szCs w:val="32"/>
-        </w:rPr>
-        <w:t>experiment</w:t>
-      </w:r>
-      <w:proofErr w:type="gramEnd"/>
-      <w:r>
-        <w:rPr>
-          <w:rFonts w:ascii="Times New Roman" w:eastAsia="Times New Roman" w:hAnsi="Times New Roman" w:cs="Times New Roman"/>
-          <w:sz w:val="24"/>
-          <w:szCs w:val="32"/>
-        </w:rPr>
-        <w:t xml:space="preserve"> we used simulation software as we conducted the </w:t>
-      </w:r>
-      <w:proofErr w:type="gramStart"/>
-      <w:r>
-        <w:rPr>
-          <w:rFonts w:ascii="Times New Roman" w:eastAsia="Times New Roman" w:hAnsi="Times New Roman" w:cs="Times New Roman"/>
-          <w:sz w:val="24"/>
-          <w:szCs w:val="32"/>
-        </w:rPr>
-        <w:t>lab in</w:t>
-      </w:r>
-      <w:proofErr w:type="gramEnd"/>
-      <w:r>
-        <w:rPr>
-          <w:rFonts w:ascii="Times New Roman" w:eastAsia="Times New Roman" w:hAnsi="Times New Roman" w:cs="Times New Roman"/>
-          <w:sz w:val="24"/>
-          <w:szCs w:val="32"/>
-        </w:rPr>
-        <w:t xml:space="preserve"> online. </w:t>
-      </w:r>
-      <w:proofErr w:type="gramStart"/>
-      <w:r>
-        <w:rPr>
-          <w:rFonts w:ascii="Times New Roman" w:eastAsia="Times New Roman" w:hAnsi="Times New Roman" w:cs="Times New Roman"/>
-          <w:sz w:val="24"/>
-          <w:szCs w:val="32"/>
-        </w:rPr>
-        <w:t>So</w:t>
-      </w:r>
-      <w:proofErr w:type="gramEnd"/>
-      <w:r>
-        <w:rPr>
-          <w:rFonts w:ascii="Times New Roman" w:eastAsia="Times New Roman" w:hAnsi="Times New Roman" w:cs="Times New Roman"/>
-          <w:sz w:val="24"/>
-          <w:szCs w:val="32"/>
-        </w:rPr>
-        <w:t xml:space="preserve"> we build the circuit according to </w:t>
-      </w:r>
-      <w:proofErr w:type="gramStart"/>
-      <w:r>
-        <w:rPr>
-          <w:rFonts w:ascii="Times New Roman" w:eastAsia="Times New Roman" w:hAnsi="Times New Roman" w:cs="Times New Roman"/>
-          <w:sz w:val="24"/>
-          <w:szCs w:val="32"/>
-        </w:rPr>
-        <w:t>the figure</w:t>
-      </w:r>
-      <w:proofErr w:type="gramEnd"/>
-      <w:r>
-        <w:rPr>
-          <w:rFonts w:ascii="Times New Roman" w:eastAsia="Times New Roman" w:hAnsi="Times New Roman" w:cs="Times New Roman"/>
-          <w:sz w:val="24"/>
-          <w:szCs w:val="32"/>
-        </w:rPr>
-        <w:t xml:space="preserve"> 3 and figure 4. Then we wrote the code available in the lab manual and then </w:t>
-      </w:r>
-      <w:proofErr w:type="gramStart"/>
-      <w:r>
-        <w:rPr>
-          <w:rFonts w:ascii="Times New Roman" w:eastAsia="Times New Roman" w:hAnsi="Times New Roman" w:cs="Times New Roman"/>
-          <w:sz w:val="24"/>
-          <w:szCs w:val="32"/>
-        </w:rPr>
-        <w:t>check</w:t>
-      </w:r>
-      <w:proofErr w:type="gramEnd"/>
-      <w:r>
-        <w:rPr>
-          <w:rFonts w:ascii="Times New Roman" w:eastAsia="Times New Roman" w:hAnsi="Times New Roman" w:cs="Times New Roman"/>
-          <w:sz w:val="24"/>
-          <w:szCs w:val="32"/>
-        </w:rPr>
-        <w:t xml:space="preserve"> whether it was working or not. After successful completion of the </w:t>
-      </w:r>
-      <w:proofErr w:type="gramStart"/>
-      <w:r>
-        <w:rPr>
-          <w:rFonts w:ascii="Times New Roman" w:eastAsia="Times New Roman" w:hAnsi="Times New Roman" w:cs="Times New Roman"/>
-          <w:sz w:val="24"/>
-          <w:szCs w:val="32"/>
-        </w:rPr>
-        <w:t>experiment</w:t>
-      </w:r>
-      <w:proofErr w:type="gramEnd"/>
-      <w:r>
-        <w:rPr>
-          <w:rFonts w:ascii="Times New Roman" w:eastAsia="Times New Roman" w:hAnsi="Times New Roman" w:cs="Times New Roman"/>
-          <w:sz w:val="24"/>
-          <w:szCs w:val="32"/>
-        </w:rPr>
-        <w:t xml:space="preserve"> we now know the functionality of </w:t>
+        <w:t xml:space="preserve">To complete the experiment we used simulation software as we conducted the lab in online. So we build the circuit according to the figure 3 and figure 4. Then we wrote the code available in the lab manual and then check whether it was working or not. After successful completion of the experiment we now know the functionality of </w:t>
       </w:r>
       <w:r>
         <w:rPr>
@@ -1571,31 +1533,14 @@
           <w:i/>
           <w:sz w:val="24"/>
         </w:rPr>
-        <w:t xml:space="preserve"> write this at the command </w:t>
-      </w:r>
-      <w:proofErr w:type="gramStart"/>
-      <w:r>
-        <w:rPr>
-          <w:rFonts w:ascii="Times New Roman" w:eastAsia="Times New Roman" w:hAnsi="Times New Roman" w:cs="Times New Roman"/>
-          <w:i/>
-          <w:sz w:val="24"/>
-        </w:rPr>
-        <w:t xml:space="preserve">line </w:t>
-      </w:r>
-      <w:r>
-        <w:rPr>
-          <w:rFonts w:ascii="Times New Roman" w:eastAsia="Times New Roman" w:hAnsi="Times New Roman" w:cs="Times New Roman"/>
-          <w:sz w:val="24"/>
-        </w:rPr>
-        <w:t xml:space="preserve"> import</w:t>
-      </w:r>
-      <w:proofErr w:type="gramEnd"/>
-      <w:r>
-        <w:rPr>
-          <w:rFonts w:ascii="Times New Roman" w:eastAsia="Times New Roman" w:hAnsi="Times New Roman" w:cs="Times New Roman"/>
-          <w:sz w:val="24"/>
-        </w:rPr>
-        <w:t xml:space="preserve"> </w:t>
+        <w:t xml:space="preserve"> write this at the command line </w:t>
+      </w:r>
+      <w:r>
+        <w:rPr>
+          <w:rFonts w:ascii="Times New Roman" w:eastAsia="Times New Roman" w:hAnsi="Times New Roman" w:cs="Times New Roman"/>
+          <w:sz w:val="24"/>
+        </w:rPr>
+        <w:t xml:space="preserve"> import </w:t>
       </w:r>
       <w:proofErr w:type="spellStart"/>
       <w:r>
@@ -1667,25 +1612,7 @@
           <w:i/>
           <w:sz w:val="24"/>
         </w:rPr>
-        <w:t xml:space="preserve">time library contains the </w:t>
-      </w:r>
-      <w:proofErr w:type="gramStart"/>
-      <w:r>
-        <w:rPr>
-          <w:rFonts w:ascii="Times New Roman" w:eastAsia="Times New Roman" w:hAnsi="Times New Roman" w:cs="Times New Roman"/>
-          <w:i/>
-          <w:sz w:val="24"/>
-        </w:rPr>
-        <w:t>sleep(</w:t>
-      </w:r>
-      <w:proofErr w:type="gramEnd"/>
-      <w:r>
-        <w:rPr>
-          <w:rFonts w:ascii="Times New Roman" w:eastAsia="Times New Roman" w:hAnsi="Times New Roman" w:cs="Times New Roman"/>
-          <w:i/>
-          <w:sz w:val="24"/>
-        </w:rPr>
-        <w:t xml:space="preserve">) </w:t>
+        <w:t xml:space="preserve">time library contains the sleep() </w:t>
       </w:r>
       <w:r>
         <w:rPr>
@@ -1724,25 +1651,7 @@
           <w:i/>
           <w:sz w:val="24"/>
         </w:rPr>
-        <w:t xml:space="preserve">BCM pin numbering is </w:t>
-      </w:r>
-      <w:proofErr w:type="gramStart"/>
-      <w:r>
-        <w:rPr>
-          <w:rFonts w:ascii="Times New Roman" w:eastAsia="Times New Roman" w:hAnsi="Times New Roman" w:cs="Times New Roman"/>
-          <w:i/>
-          <w:sz w:val="24"/>
-        </w:rPr>
-        <w:t>used</w:t>
-      </w:r>
-      <w:proofErr w:type="gramEnd"/>
-      <w:r>
-        <w:rPr>
-          <w:rFonts w:ascii="Times New Roman" w:eastAsia="Times New Roman" w:hAnsi="Times New Roman" w:cs="Times New Roman"/>
-          <w:i/>
-          <w:sz w:val="24"/>
-        </w:rPr>
-        <w:t xml:space="preserve"> </w:t>
+        <w:t xml:space="preserve">BCM pin numbering is used </w:t>
       </w:r>
       <w:r>
         <w:rPr>
@@ -1817,25 +1726,7 @@
           <w:i/>
           <w:sz w:val="24"/>
         </w:rPr>
-        <w:t xml:space="preserve">to disable </w:t>
-      </w:r>
-      <w:proofErr w:type="gramStart"/>
-      <w:r>
-        <w:rPr>
-          <w:rFonts w:ascii="Times New Roman" w:eastAsia="Times New Roman" w:hAnsi="Times New Roman" w:cs="Times New Roman"/>
-          <w:i/>
-          <w:sz w:val="24"/>
-        </w:rPr>
-        <w:t>warnings</w:t>
-      </w:r>
-      <w:proofErr w:type="gramEnd"/>
-      <w:r>
-        <w:rPr>
-          <w:rFonts w:ascii="Times New Roman" w:eastAsia="Times New Roman" w:hAnsi="Times New Roman" w:cs="Times New Roman"/>
-          <w:i/>
-          <w:sz w:val="24"/>
-        </w:rPr>
-        <w:t xml:space="preserve"> </w:t>
+        <w:t xml:space="preserve">to disable warnings </w:t>
       </w:r>
       <w:r>
         <w:rPr>
@@ -1874,16 +1765,7 @@
           <w:i/>
           <w:sz w:val="24"/>
         </w:rPr>
-        <w:t xml:space="preserve">to set GPIO14 as an </w:t>
-      </w:r>
-      <w:proofErr w:type="gramStart"/>
-      <w:r>
-        <w:rPr>
-          <w:rFonts w:ascii="Times New Roman" w:eastAsia="Times New Roman" w:hAnsi="Times New Roman" w:cs="Times New Roman"/>
-          <w:i/>
-          <w:sz w:val="24"/>
-        </w:rPr>
-        <w:t xml:space="preserve">output </w:t>
+        <w:t xml:space="preserve">to set GPIO14 as an output </w:t>
       </w:r>
       <w:r>
         <w:rPr>
@@ -1901,7 +1783,6 @@
         <w:t>GPIO.output</w:t>
       </w:r>
       <w:proofErr w:type="spellEnd"/>
-      <w:proofErr w:type="gramEnd"/>
       <w:r>
         <w:rPr>
           <w:rFonts w:ascii="Times New Roman" w:eastAsia="Times New Roman" w:hAnsi="Times New Roman" w:cs="Times New Roman"/>
@@ -1948,7 +1829,6 @@
         <w:jc w:val="both"/>
       </w:pPr>
       <w:proofErr w:type="spellStart"/>
-      <w:proofErr w:type="gramStart"/>
       <w:r>
         <w:rPr>
           <w:rFonts w:ascii="Times New Roman" w:eastAsia="Times New Roman" w:hAnsi="Times New Roman" w:cs="Times New Roman"/>
@@ -1957,7 +1837,6 @@
         <w:t>time.sleep</w:t>
       </w:r>
       <w:proofErr w:type="spellEnd"/>
-      <w:proofErr w:type="gramEnd"/>
       <w:r>
         <w:rPr>
           <w:rFonts w:ascii="Times New Roman" w:eastAsia="Times New Roman" w:hAnsi="Times New Roman" w:cs="Times New Roman"/>
@@ -2010,31 +1889,14 @@
           <w:i/>
           <w:sz w:val="24"/>
         </w:rPr>
-        <w:t xml:space="preserve">to specify the GPIO 14 as </w:t>
-      </w:r>
-      <w:proofErr w:type="gramStart"/>
-      <w:r>
-        <w:rPr>
-          <w:rFonts w:ascii="Times New Roman" w:eastAsia="Times New Roman" w:hAnsi="Times New Roman" w:cs="Times New Roman"/>
-          <w:i/>
-          <w:sz w:val="24"/>
-        </w:rPr>
-        <w:t xml:space="preserve">LOW </w:t>
-      </w:r>
-      <w:r>
-        <w:rPr>
-          <w:rFonts w:ascii="Times New Roman" w:eastAsia="Times New Roman" w:hAnsi="Times New Roman" w:cs="Times New Roman"/>
-          <w:sz w:val="24"/>
-        </w:rPr>
-        <w:t xml:space="preserve"> print</w:t>
-      </w:r>
-      <w:proofErr w:type="gramEnd"/>
-      <w:r>
-        <w:rPr>
-          <w:rFonts w:ascii="Times New Roman" w:eastAsia="Times New Roman" w:hAnsi="Times New Roman" w:cs="Times New Roman"/>
-          <w:sz w:val="24"/>
-        </w:rPr>
-        <w:t xml:space="preserve"> "LED is OFF" # </w:t>
+        <w:t xml:space="preserve">to specify the GPIO 14 as LOW </w:t>
+      </w:r>
+      <w:r>
+        <w:rPr>
+          <w:rFonts w:ascii="Times New Roman" w:eastAsia="Times New Roman" w:hAnsi="Times New Roman" w:cs="Times New Roman"/>
+          <w:sz w:val="24"/>
+        </w:rPr>
+        <w:t xml:space="preserve"> print "LED is OFF" # </w:t>
       </w:r>
       <w:r>
         <w:rPr>
@@ -2118,23 +1980,7 @@
           <w:rFonts w:ascii="Times New Roman" w:eastAsia="Times New Roman" w:hAnsi="Times New Roman" w:cs="Times New Roman"/>
           <w:sz w:val="24"/>
         </w:rPr>
-        <w:t xml:space="preserve"> import </w:t>
-      </w:r>
-      <w:proofErr w:type="gramStart"/>
-      <w:r>
-        <w:rPr>
-          <w:rFonts w:ascii="Times New Roman" w:eastAsia="Times New Roman" w:hAnsi="Times New Roman" w:cs="Times New Roman"/>
-          <w:sz w:val="24"/>
-        </w:rPr>
-        <w:t>LED</w:t>
-      </w:r>
-      <w:proofErr w:type="gramEnd"/>
-      <w:r>
-        <w:rPr>
-          <w:rFonts w:ascii="Times New Roman" w:eastAsia="Times New Roman" w:hAnsi="Times New Roman" w:cs="Times New Roman"/>
-          <w:sz w:val="24"/>
-        </w:rPr>
-        <w:t xml:space="preserve"> </w:t>
+        <w:t xml:space="preserve"> import LED </w:t>
       </w:r>
     </w:p>
     <w:p>
@@ -2212,23 +2058,7 @@
           <w:rFonts w:ascii="Times New Roman" w:eastAsia="Times New Roman" w:hAnsi="Times New Roman" w:cs="Times New Roman"/>
           <w:sz w:val="24"/>
         </w:rPr>
-        <w:t xml:space="preserve"> library led = </w:t>
-      </w:r>
-      <w:proofErr w:type="gramStart"/>
-      <w:r>
-        <w:rPr>
-          <w:rFonts w:ascii="Times New Roman" w:eastAsia="Times New Roman" w:hAnsi="Times New Roman" w:cs="Times New Roman"/>
-          <w:sz w:val="24"/>
-        </w:rPr>
-        <w:t>LED(</w:t>
-      </w:r>
-      <w:proofErr w:type="gramEnd"/>
-      <w:r>
-        <w:rPr>
-          <w:rFonts w:ascii="Times New Roman" w:eastAsia="Times New Roman" w:hAnsi="Times New Roman" w:cs="Times New Roman"/>
-          <w:sz w:val="24"/>
-        </w:rPr>
-        <w:t xml:space="preserve">4) </w:t>
+        <w:t xml:space="preserve"> library led = LED(4) </w:t>
       </w:r>
     </w:p>
     <w:p>
@@ -2243,39 +2073,7 @@
           <w:rFonts w:ascii="Times New Roman" w:eastAsia="Times New Roman" w:hAnsi="Times New Roman" w:cs="Times New Roman"/>
           <w:sz w:val="24"/>
         </w:rPr>
-        <w:t xml:space="preserve"># </w:t>
-      </w:r>
-      <w:proofErr w:type="gramStart"/>
-      <w:r>
-        <w:rPr>
-          <w:rFonts w:ascii="Times New Roman" w:eastAsia="Times New Roman" w:hAnsi="Times New Roman" w:cs="Times New Roman"/>
-          <w:sz w:val="24"/>
-        </w:rPr>
-        <w:t>declare</w:t>
-      </w:r>
-      <w:proofErr w:type="gramEnd"/>
-      <w:r>
-        <w:rPr>
-          <w:rFonts w:ascii="Times New Roman" w:eastAsia="Times New Roman" w:hAnsi="Times New Roman" w:cs="Times New Roman"/>
-          <w:sz w:val="24"/>
-        </w:rPr>
-        <w:t xml:space="preserve"> the GPIO in pin 4 for LED output and store it in a variable named led. button = </w:t>
-      </w:r>
-      <w:proofErr w:type="gramStart"/>
-      <w:r>
-        <w:rPr>
-          <w:rFonts w:ascii="Times New Roman" w:eastAsia="Times New Roman" w:hAnsi="Times New Roman" w:cs="Times New Roman"/>
-          <w:sz w:val="24"/>
-        </w:rPr>
-        <w:t>Button(</w:t>
-      </w:r>
-      <w:proofErr w:type="gramEnd"/>
-      <w:r>
-        <w:rPr>
-          <w:rFonts w:ascii="Times New Roman" w:eastAsia="Times New Roman" w:hAnsi="Times New Roman" w:cs="Times New Roman"/>
-          <w:sz w:val="24"/>
-        </w:rPr>
-        <w:t xml:space="preserve">17) </w:t>
+        <w:t xml:space="preserve"># declare the GPIO in pin 4 for LED output and store it in a variable named led. button = Button(17) </w:t>
       </w:r>
     </w:p>
     <w:p>
@@ -2290,23 +2088,7 @@
           <w:rFonts w:ascii="Times New Roman" w:eastAsia="Times New Roman" w:hAnsi="Times New Roman" w:cs="Times New Roman"/>
           <w:sz w:val="24"/>
         </w:rPr>
-        <w:t xml:space="preserve"># </w:t>
-      </w:r>
-      <w:proofErr w:type="gramStart"/>
-      <w:r>
-        <w:rPr>
-          <w:rFonts w:ascii="Times New Roman" w:eastAsia="Times New Roman" w:hAnsi="Times New Roman" w:cs="Times New Roman"/>
-          <w:sz w:val="24"/>
-        </w:rPr>
-        <w:t>declare</w:t>
-      </w:r>
-      <w:proofErr w:type="gramEnd"/>
-      <w:r>
-        <w:rPr>
-          <w:rFonts w:ascii="Times New Roman" w:eastAsia="Times New Roman" w:hAnsi="Times New Roman" w:cs="Times New Roman"/>
-          <w:sz w:val="24"/>
-        </w:rPr>
-        <w:t xml:space="preserve"> the GPIO in pin 17 for Button input and store it in a variable named button. while True: </w:t>
+        <w:t xml:space="preserve"># declare the GPIO in pin 17 for Button input and store it in a variable named button. while True: </w:t>
       </w:r>
     </w:p>
     <w:p>
@@ -2324,21 +2106,12 @@
         <w:t xml:space="preserve"># initiate an infinite while loop </w:t>
       </w:r>
       <w:proofErr w:type="spellStart"/>
-      <w:proofErr w:type="gramStart"/>
-      <w:r>
-        <w:rPr>
-          <w:rFonts w:ascii="Times New Roman" w:eastAsia="Times New Roman" w:hAnsi="Times New Roman" w:cs="Times New Roman"/>
-          <w:sz w:val="24"/>
-        </w:rPr>
-        <w:t>button.wait</w:t>
-      </w:r>
-      <w:proofErr w:type="gramEnd"/>
-      <w:r>
-        <w:rPr>
-          <w:rFonts w:ascii="Times New Roman" w:eastAsia="Times New Roman" w:hAnsi="Times New Roman" w:cs="Times New Roman"/>
-          <w:sz w:val="24"/>
-        </w:rPr>
-        <w:t>_for_press</w:t>
+      <w:r>
+        <w:rPr>
+          <w:rFonts w:ascii="Times New Roman" w:eastAsia="Times New Roman" w:hAnsi="Times New Roman" w:cs="Times New Roman"/>
+          <w:sz w:val="24"/>
+        </w:rPr>
+        <w:t>button.wait_for_press</w:t>
       </w:r>
       <w:proofErr w:type="spellEnd"/>
       <w:r>
@@ -2364,7 +2137,6 @@
         <w:t xml:space="preserve"># use the built-in function of the button to wait till press </w:t>
       </w:r>
       <w:proofErr w:type="spellStart"/>
-      <w:proofErr w:type="gramStart"/>
       <w:r>
         <w:rPr>
           <w:rFonts w:ascii="Times New Roman" w:eastAsia="Times New Roman" w:hAnsi="Times New Roman" w:cs="Times New Roman"/>
@@ -2373,7 +2145,6 @@
         <w:t>led.on</w:t>
       </w:r>
       <w:proofErr w:type="spellEnd"/>
-      <w:proofErr w:type="gramEnd"/>
       <w:r>
         <w:rPr>
           <w:rFonts w:ascii="Times New Roman" w:eastAsia="Times New Roman" w:hAnsi="Times New Roman" w:cs="Times New Roman"/>
@@ -2397,21 +2168,12 @@
         <w:t xml:space="preserve"># turn on the LED </w:t>
       </w:r>
       <w:proofErr w:type="spellStart"/>
-      <w:proofErr w:type="gramStart"/>
-      <w:r>
-        <w:rPr>
-          <w:rFonts w:ascii="Times New Roman" w:eastAsia="Times New Roman" w:hAnsi="Times New Roman" w:cs="Times New Roman"/>
-          <w:sz w:val="24"/>
-        </w:rPr>
-        <w:t>button.wait</w:t>
-      </w:r>
-      <w:proofErr w:type="gramEnd"/>
-      <w:r>
-        <w:rPr>
-          <w:rFonts w:ascii="Times New Roman" w:eastAsia="Times New Roman" w:hAnsi="Times New Roman" w:cs="Times New Roman"/>
-          <w:sz w:val="24"/>
-        </w:rPr>
-        <w:t>_for_release</w:t>
+      <w:r>
+        <w:rPr>
+          <w:rFonts w:ascii="Times New Roman" w:eastAsia="Times New Roman" w:hAnsi="Times New Roman" w:cs="Times New Roman"/>
+          <w:sz w:val="24"/>
+        </w:rPr>
+        <w:t>button.wait_for_release</w:t>
       </w:r>
       <w:proofErr w:type="spellEnd"/>
       <w:r>
@@ -2437,7 +2199,6 @@
         <w:t xml:space="preserve"># use the built-in function of the button to wait till release </w:t>
       </w:r>
       <w:proofErr w:type="spellStart"/>
-      <w:proofErr w:type="gramStart"/>
       <w:r>
         <w:rPr>
           <w:rFonts w:ascii="Times New Roman" w:eastAsia="Times New Roman" w:hAnsi="Times New Roman" w:cs="Times New Roman"/>
@@ -2451,15 +2212,7 @@
           <w:rFonts w:ascii="Times New Roman" w:eastAsia="Times New Roman" w:hAnsi="Times New Roman" w:cs="Times New Roman"/>
           <w:sz w:val="24"/>
         </w:rPr>
-        <w:t>(</w:t>
-      </w:r>
-      <w:proofErr w:type="gramEnd"/>
-      <w:r>
-        <w:rPr>
-          <w:rFonts w:ascii="Times New Roman" w:eastAsia="Times New Roman" w:hAnsi="Times New Roman" w:cs="Times New Roman"/>
-          <w:sz w:val="24"/>
-        </w:rPr>
-        <w:t xml:space="preserve">) </w:t>
+        <w:t xml:space="preserve">() </w:t>
       </w:r>
     </w:p>
     <w:p>
@@ -2486,23 +2239,7 @@
           <w:rFonts w:ascii="Times New Roman" w:eastAsia="Times New Roman" w:hAnsi="Times New Roman" w:cs="Times New Roman"/>
           <w:sz w:val="24"/>
         </w:rPr>
-        <w:t xml:space="preserve"># </w:t>
-      </w:r>
-      <w:proofErr w:type="gramStart"/>
-      <w:r>
-        <w:rPr>
-          <w:rFonts w:ascii="Times New Roman" w:eastAsia="Times New Roman" w:hAnsi="Times New Roman" w:cs="Times New Roman"/>
-          <w:sz w:val="24"/>
-        </w:rPr>
-        <w:t>turn</w:t>
-      </w:r>
-      <w:proofErr w:type="gramEnd"/>
-      <w:r>
-        <w:rPr>
-          <w:rFonts w:ascii="Times New Roman" w:eastAsia="Times New Roman" w:hAnsi="Times New Roman" w:cs="Times New Roman"/>
-          <w:sz w:val="24"/>
-        </w:rPr>
-        <w:t xml:space="preserve"> off the LED </w:t>
+        <w:t xml:space="preserve"># turn off the LED </w:t>
       </w:r>
       <w:r>
         <w:rPr>
@@ -2598,87 +2335,7 @@
           <w:rFonts w:ascii="Times New Roman" w:eastAsia="Times New Roman" w:hAnsi="Times New Roman" w:cs="Times New Roman"/>
           <w:sz w:val="24"/>
         </w:rPr>
-        <w:t xml:space="preserve">In this experiment, </w:t>
-      </w:r>
-      <w:proofErr w:type="gramStart"/>
-      <w:r>
-        <w:rPr>
-          <w:rFonts w:ascii="Times New Roman" w:eastAsia="Times New Roman" w:hAnsi="Times New Roman" w:cs="Times New Roman"/>
-          <w:sz w:val="24"/>
-        </w:rPr>
-        <w:t>a LED</w:t>
-      </w:r>
-      <w:proofErr w:type="gramEnd"/>
-      <w:r>
-        <w:rPr>
-          <w:rFonts w:ascii="Times New Roman" w:eastAsia="Times New Roman" w:hAnsi="Times New Roman" w:cs="Times New Roman"/>
-          <w:sz w:val="24"/>
-        </w:rPr>
-        <w:t xml:space="preserve"> and a register </w:t>
-      </w:r>
-      <w:proofErr w:type="gramStart"/>
-      <w:r>
-        <w:rPr>
-          <w:rFonts w:ascii="Times New Roman" w:eastAsia="Times New Roman" w:hAnsi="Times New Roman" w:cs="Times New Roman"/>
-          <w:sz w:val="24"/>
-        </w:rPr>
-        <w:t>were connected with</w:t>
-      </w:r>
-      <w:proofErr w:type="gramEnd"/>
-      <w:r>
-        <w:rPr>
-          <w:rFonts w:ascii="Times New Roman" w:eastAsia="Times New Roman" w:hAnsi="Times New Roman" w:cs="Times New Roman"/>
-          <w:sz w:val="24"/>
-        </w:rPr>
-        <w:t xml:space="preserve"> the Raspberry Pi at GPIO4 pin and to ground the connection it connected to GND pin of the Raspberry Pi. For making </w:t>
-      </w:r>
-      <w:proofErr w:type="gramStart"/>
-      <w:r>
-        <w:rPr>
-          <w:rFonts w:ascii="Times New Roman" w:eastAsia="Times New Roman" w:hAnsi="Times New Roman" w:cs="Times New Roman"/>
-          <w:sz w:val="24"/>
-        </w:rPr>
-        <w:t>a LED</w:t>
-      </w:r>
-      <w:proofErr w:type="gramEnd"/>
-      <w:r>
-        <w:rPr>
-          <w:rFonts w:ascii="Times New Roman" w:eastAsia="Times New Roman" w:hAnsi="Times New Roman" w:cs="Times New Roman"/>
-          <w:sz w:val="24"/>
-        </w:rPr>
-        <w:t xml:space="preserve"> test with button, the button was connected with the GPIO17 </w:t>
-      </w:r>
-      <w:proofErr w:type="gramStart"/>
-      <w:r>
-        <w:rPr>
-          <w:rFonts w:ascii="Times New Roman" w:eastAsia="Times New Roman" w:hAnsi="Times New Roman" w:cs="Times New Roman"/>
-          <w:sz w:val="24"/>
-        </w:rPr>
-        <w:t>pin</w:t>
-      </w:r>
-      <w:proofErr w:type="gramEnd"/>
-      <w:r>
-        <w:rPr>
-          <w:rFonts w:ascii="Times New Roman" w:eastAsia="Times New Roman" w:hAnsi="Times New Roman" w:cs="Times New Roman"/>
-          <w:sz w:val="24"/>
-        </w:rPr>
-        <w:t xml:space="preserve"> and the LED was connected with GPIO4 pin. </w:t>
-      </w:r>
-      <w:proofErr w:type="gramStart"/>
-      <w:r>
-        <w:rPr>
-          <w:rFonts w:ascii="Times New Roman" w:eastAsia="Times New Roman" w:hAnsi="Times New Roman" w:cs="Times New Roman"/>
-          <w:sz w:val="24"/>
-        </w:rPr>
-        <w:t>Both of them</w:t>
-      </w:r>
-      <w:proofErr w:type="gramEnd"/>
-      <w:r>
-        <w:rPr>
-          <w:rFonts w:ascii="Times New Roman" w:eastAsia="Times New Roman" w:hAnsi="Times New Roman" w:cs="Times New Roman"/>
-          <w:sz w:val="24"/>
-        </w:rPr>
-        <w:t xml:space="preserve"> were connected with the GND pin of the Raspberry Pi. </w:t>
+        <w:t xml:space="preserve">In this experiment, a LED and a register were connected with the Raspberry Pi at GPIO4 pin and to ground the connection it connected to GND pin of the Raspberry Pi. For making a LED test with button, the button was connected with the GPIO17 pin and the LED was connected with GPIO4 pin. Both of them were connected with the GND pin of the Raspberry Pi. </w:t>
       </w:r>
     </w:p>
     <w:p>
@@ -2974,23 +2631,7 @@
           <w:rFonts w:ascii="Times New Roman" w:eastAsia="Times New Roman" w:hAnsi="Times New Roman" w:cs="Times New Roman"/>
           <w:sz w:val="24"/>
         </w:rPr>
-        <w:t xml:space="preserve">In this experiment, when the circuit was built </w:t>
-      </w:r>
-      <w:proofErr w:type="gramStart"/>
-      <w:r>
-        <w:rPr>
-          <w:rFonts w:ascii="Times New Roman" w:eastAsia="Times New Roman" w:hAnsi="Times New Roman" w:cs="Times New Roman"/>
-          <w:sz w:val="24"/>
-        </w:rPr>
-        <w:t>accordingly</w:t>
-      </w:r>
-      <w:proofErr w:type="gramEnd"/>
-      <w:r>
-        <w:rPr>
-          <w:rFonts w:ascii="Times New Roman" w:eastAsia="Times New Roman" w:hAnsi="Times New Roman" w:cs="Times New Roman"/>
-          <w:sz w:val="24"/>
-        </w:rPr>
-        <w:t xml:space="preserve"> and code was ingested in the </w:t>
+        <w:t xml:space="preserve">In this experiment, when the circuit was built accordingly and code was ingested in the </w:t>
       </w:r>
     </w:p>
     <w:p>
@@ -3510,21 +3151,7 @@
         <w:rPr>
           <w:rFonts w:ascii="Times New Roman" w:eastAsia="Times New Roman" w:hAnsi="Times New Roman" w:cs="Times New Roman"/>
         </w:rPr>
-        <w:t xml:space="preserve">Fig.14 Led blink program with </w:t>
-      </w:r>
-      <w:proofErr w:type="gramStart"/>
-      <w:r>
-        <w:rPr>
-          <w:rFonts w:ascii="Times New Roman" w:eastAsia="Times New Roman" w:hAnsi="Times New Roman" w:cs="Times New Roman"/>
-        </w:rPr>
-        <w:t>switch  (</w:t>
-      </w:r>
-      <w:proofErr w:type="gramEnd"/>
-      <w:r>
-        <w:rPr>
-          <w:rFonts w:ascii="Times New Roman" w:eastAsia="Times New Roman" w:hAnsi="Times New Roman" w:cs="Times New Roman"/>
-        </w:rPr>
-        <w:t xml:space="preserve">LED is ON </w:t>
+        <w:t xml:space="preserve">Fig.14 Led blink program with switch  (LED is ON </w:t>
       </w:r>
     </w:p>
     <w:p>
@@ -3580,6 +3207,16 @@
     </w:p>
     <w:p>
       <w:pPr>
+        <w:spacing w:after="27"/>
+      </w:pPr>
+    </w:p>
+    <w:p>
+      <w:pPr>
+        <w:spacing w:after="27"/>
+      </w:pPr>
+    </w:p>
+    <w:p>
+      <w:pPr>
         <w:spacing w:after="6" w:line="249" w:lineRule="auto"/>
         <w:ind w:left="-5" w:hanging="10"/>
         <w:rPr>
@@ -3593,6 +3230,7 @@
           <w:b/>
           <w:sz w:val="28"/>
         </w:rPr>
+        <w:lastRenderedPageBreak/>
         <w:t>Explanation For LED-BUTTON</w:t>
       </w:r>
       <w:r>
@@ -3626,24 +3264,7 @@
           <w:rFonts w:ascii="Times New Roman" w:eastAsia="Times New Roman" w:hAnsi="Times New Roman" w:cs="Times New Roman"/>
           <w:sz w:val="24"/>
         </w:rPr>
-        <w:lastRenderedPageBreak/>
-        <w:t xml:space="preserve">In this experiment, when the button was pressed, the GPIO 14 pin received a HIGH input which caused the program to let the Raspberry </w:t>
-      </w:r>
-      <w:proofErr w:type="gramStart"/>
-      <w:r>
-        <w:rPr>
-          <w:rFonts w:ascii="Times New Roman" w:eastAsia="Times New Roman" w:hAnsi="Times New Roman" w:cs="Times New Roman"/>
-          <w:sz w:val="24"/>
-        </w:rPr>
-        <w:t>Pi to</w:t>
-      </w:r>
-      <w:proofErr w:type="gramEnd"/>
-      <w:r>
-        <w:rPr>
-          <w:rFonts w:ascii="Times New Roman" w:eastAsia="Times New Roman" w:hAnsi="Times New Roman" w:cs="Times New Roman"/>
-          <w:sz w:val="24"/>
-        </w:rPr>
-        <w:t xml:space="preserve"> provide a HIGH output on the GPIO 4 pin that made the LED turn on. When the button was not pressed, the GPIO 14 pin was LOW and caused the GPIO 4 pin to provide a LOW output causing the LED to be OFF. </w:t>
+        <w:t xml:space="preserve">In this experiment, when the button was pressed, the GPIO 14 pin received a HIGH input which caused the program to let the Raspberry Pi to provide a HIGH output on the GPIO 4 pin that made the LED turn on. When the button was not pressed, the GPIO 14 pin was LOW and caused the GPIO 4 pin to provide a LOW output causing the LED to be OFF. </w:t>
       </w:r>
     </w:p>
     <w:p>
@@ -3808,23 +3429,13 @@
           <w:szCs w:val="22"/>
         </w:rPr>
       </w:pPr>
-      <w:proofErr w:type="gramStart"/>
       <w:r>
         <w:rPr>
           <w:rFonts w:ascii="Times New Roman" w:eastAsia="Times New Roman" w:hAnsi="Times New Roman" w:cs="Times New Roman"/>
           <w:sz w:val="24"/>
           <w:szCs w:val="22"/>
         </w:rPr>
-        <w:t>Looking ahead, the skills</w:t>
-      </w:r>
-      <w:proofErr w:type="gramEnd"/>
-      <w:r>
-        <w:rPr>
-          <w:rFonts w:ascii="Times New Roman" w:eastAsia="Times New Roman" w:hAnsi="Times New Roman" w:cs="Times New Roman"/>
-          <w:sz w:val="24"/>
-          <w:szCs w:val="22"/>
-        </w:rPr>
-        <w:t xml:space="preserve"> honed through this experiment serve as a solid foundation for tackling more complex projects, such as the development of smart irrigation systems or gas leakage detectors, leveraging the capabilities of Raspberry Pi to create innovative solutions for real-world problems.</w:t>
+        <w:t>Looking ahead, the skills honed through this experiment serve as a solid foundation for tackling more complex projects, such as the development of smart irrigation systems or gas leakage detectors, leveraging the capabilities of Raspberry Pi to create innovative solutions for real-world problems.</w:t>
       </w:r>
     </w:p>
     <w:p>
@@ -3897,15 +3508,7 @@
           <w:sz w:val="24"/>
           <w:szCs w:val="22"/>
         </w:rPr>
-        <w:t>In conclusion, this experiment not only provided valuable hands-on experience with Raspberry Pi but also underscored the significance of comprehensive testing and evaluation in ensuring the reliability and functionality of electronic systems, setting the stage for future explorations and innovations in the realm of embedded computing.</w:t>
-      </w:r>
-      <w:r>
-        <w:rPr>
-          <w:rFonts w:ascii="Times New Roman" w:eastAsia="Times New Roman" w:hAnsi="Times New Roman" w:cs="Times New Roman"/>
-          <w:sz w:val="24"/>
-          <w:szCs w:val="22"/>
-        </w:rPr>
-        <w:t xml:space="preserve"> </w:t>
+        <w:t xml:space="preserve">In conclusion, this experiment not only provided valuable hands-on experience with Raspberry Pi but also underscored the significance of comprehensive testing and evaluation in ensuring the reliability and functionality of electronic systems, setting the stage for future explorations and innovations in the realm of embedded computing. </w:t>
       </w:r>
     </w:p>
     <w:p>
@@ -3942,11 +3545,16 @@
         </w:numPr>
         <w:spacing w:after="12" w:line="249" w:lineRule="auto"/>
         <w:ind w:hanging="304"/>
-      </w:pPr>
-      <w:r>
-        <w:rPr>
-          <w:rFonts w:ascii="Times New Roman" w:eastAsia="Times New Roman" w:hAnsi="Times New Roman" w:cs="Times New Roman"/>
-          <w:sz w:val="28"/>
+        <w:rPr>
+          <w:sz w:val="20"/>
+          <w:szCs w:val="22"/>
+        </w:rPr>
+      </w:pPr>
+      <w:r>
+        <w:rPr>
+          <w:rFonts w:ascii="Times New Roman" w:eastAsia="Times New Roman" w:hAnsi="Times New Roman" w:cs="Times New Roman"/>
+          <w:sz w:val="24"/>
+          <w:szCs w:val="22"/>
         </w:rPr>
         <w:t xml:space="preserve">Raspberry pi datasheet. </w:t>
       </w:r>
@@ -3959,11 +3567,16 @@
         </w:numPr>
         <w:spacing w:after="12" w:line="249" w:lineRule="auto"/>
         <w:ind w:hanging="304"/>
-      </w:pPr>
-      <w:r>
-        <w:rPr>
-          <w:rFonts w:ascii="Times New Roman" w:eastAsia="Times New Roman" w:hAnsi="Times New Roman" w:cs="Times New Roman"/>
-          <w:sz w:val="28"/>
+        <w:rPr>
+          <w:sz w:val="20"/>
+          <w:szCs w:val="22"/>
+        </w:rPr>
+      </w:pPr>
+      <w:r>
+        <w:rPr>
+          <w:rFonts w:ascii="Times New Roman" w:eastAsia="Times New Roman" w:hAnsi="Times New Roman" w:cs="Times New Roman"/>
+          <w:sz w:val="24"/>
+          <w:szCs w:val="22"/>
         </w:rPr>
         <w:t xml:space="preserve">https://www.raspberrypi.org/documentation/linux/ </w:t>
       </w:r>
@@ -3976,80 +3589,33 @@
         </w:numPr>
         <w:spacing w:after="12" w:line="249" w:lineRule="auto"/>
         <w:ind w:hanging="304"/>
-      </w:pPr>
-      <w:r>
-        <w:rPr>
-          <w:rFonts w:ascii="Times New Roman" w:eastAsia="Times New Roman" w:hAnsi="Times New Roman" w:cs="Times New Roman"/>
-          <w:sz w:val="28"/>
+        <w:rPr>
+          <w:sz w:val="20"/>
+          <w:szCs w:val="22"/>
+        </w:rPr>
+      </w:pPr>
+      <w:r>
+        <w:rPr>
+          <w:rFonts w:ascii="Times New Roman" w:eastAsia="Times New Roman" w:hAnsi="Times New Roman" w:cs="Times New Roman"/>
+          <w:sz w:val="24"/>
+          <w:szCs w:val="22"/>
         </w:rPr>
         <w:t xml:space="preserve">https://www.raspberrypi.org/documentation/remote-access/ssh/ 4) AIUB Microprocessor and Embedded Systems Lab Manual 10 </w:t>
       </w:r>
     </w:p>
     <w:p>
       <w:pPr>
-        <w:spacing w:after="0"/>
-      </w:pPr>
-      <w:r>
-        <w:rPr>
-          <w:rFonts w:ascii="Times New Roman" w:eastAsia="Times New Roman" w:hAnsi="Times New Roman" w:cs="Times New Roman"/>
-          <w:sz w:val="28"/>
-        </w:rPr>
-        <w:t xml:space="preserve"> </w:t>
-      </w:r>
-    </w:p>
-    <w:p>
-      <w:pPr>
-        <w:spacing w:after="12" w:line="249" w:lineRule="auto"/>
-        <w:ind w:left="-5" w:hanging="10"/>
-      </w:pPr>
-      <w:r>
-        <w:rPr>
-          <w:rFonts w:ascii="Times New Roman" w:eastAsia="Times New Roman" w:hAnsi="Times New Roman" w:cs="Times New Roman"/>
-          <w:sz w:val="28"/>
-        </w:rPr>
-        <w:t xml:space="preserve">FOR IMAGE BETTER QUALITY: </w:t>
-      </w:r>
-    </w:p>
-    <w:p>
-      <w:pPr>
         <w:spacing w:after="0" w:line="239" w:lineRule="auto"/>
-      </w:pPr>
-      <w:hyperlink r:id="rId23">
-        <w:r>
-          <w:rPr>
-            <w:rFonts w:ascii="Times New Roman" w:eastAsia="Times New Roman" w:hAnsi="Times New Roman" w:cs="Times New Roman"/>
-            <w:color w:val="0000FF"/>
-            <w:sz w:val="28"/>
-            <w:u w:val="single" w:color="0000FF"/>
-          </w:rPr>
-          <w:t>https://drive.google.com/drive/folders/1VdsBieiQtz21qAEcsSgxB6Evpj</w:t>
-        </w:r>
-      </w:hyperlink>
-      <w:hyperlink r:id="rId24">
-        <w:r>
-          <w:rPr>
-            <w:rFonts w:ascii="Times New Roman" w:eastAsia="Times New Roman" w:hAnsi="Times New Roman" w:cs="Times New Roman"/>
-            <w:color w:val="0000FF"/>
-            <w:sz w:val="28"/>
-            <w:u w:val="single" w:color="0000FF"/>
-          </w:rPr>
-          <w:t>Pk1QL?usp=sharing</w:t>
-        </w:r>
-      </w:hyperlink>
-      <w:hyperlink r:id="rId25">
-        <w:r>
-          <w:rPr>
-            <w:rFonts w:ascii="Times New Roman" w:eastAsia="Times New Roman" w:hAnsi="Times New Roman" w:cs="Times New Roman"/>
-            <w:sz w:val="28"/>
-          </w:rPr>
-          <w:t xml:space="preserve"> </w:t>
-        </w:r>
-      </w:hyperlink>
+        <w:rPr>
+          <w:sz w:val="18"/>
+          <w:szCs w:val="20"/>
+        </w:rPr>
+      </w:pPr>
     </w:p>
     <w:sectPr>
-      <w:footerReference w:type="even" r:id="rId26"/>
-      <w:footerReference w:type="default" r:id="rId27"/>
-      <w:footerReference w:type="first" r:id="rId28"/>
+      <w:footerReference w:type="even" r:id="rId23"/>
+      <w:footerReference w:type="default" r:id="rId24"/>
+      <w:footerReference w:type="first" r:id="rId25"/>
       <w:footnotePr>
         <w:numRestart w:val="eachPage"/>
       </w:footnotePr>
@@ -6347,6 +5913,17 @@
       </w:tblCellMar>
     </w:tblPr>
   </w:style>
+  <w:style w:type="paragraph" w:styleId="ListParagraph">
+    <w:name w:val="List Paragraph"/>
+    <w:basedOn w:val="Normal"/>
+    <w:uiPriority w:val="34"/>
+    <w:qFormat/>
+    <w:rsid w:val="006D40A6"/>
+    <w:pPr>
+      <w:ind w:left="720"/>
+      <w:contextualSpacing/>
+    </w:pPr>
+  </w:style>
 </w:styles>
 </file>
 

</xml_diff>